<commit_message>
site map y cambios variados
</commit_message>
<xml_diff>
--- a/P2/Feedback grid.docx
+++ b/P2/Feedback grid.docx
@@ -170,6 +170,7 @@
               <w:rPr>
                 <w:sz w:val="24"/>
                 <w:szCs w:val="24"/>
+                <w:u w:val="single"/>
               </w:rPr>
             </w:pPr>
             <w:r>
@@ -206,37 +207,65 @@
                 <w:sz w:val="24"/>
                 <w:szCs w:val="24"/>
               </w:rPr>
-              <w:t>Presencia de tareas pendientes y calendario</w:t>
-            </w:r>
-          </w:p>
-          <w:p>
-            <w:pPr>
-              <w:rPr>
-                <w:sz w:val="24"/>
-                <w:szCs w:val="24"/>
-              </w:rPr>
-            </w:pPr>
-            <w:r>
-              <w:rPr>
-                <w:sz w:val="24"/>
-                <w:szCs w:val="24"/>
-              </w:rPr>
-              <w:sym w:font="Wingdings" w:char="F0E0"/>
-            </w:r>
-            <w:r>
-              <w:rPr>
-                <w:sz w:val="24"/>
-                <w:szCs w:val="24"/>
-              </w:rPr>
-              <w:t xml:space="preserve">Presencia del índice de respuesta por parte de los </w:t>
-            </w:r>
-            <w:r>
-              <w:rPr>
-                <w:sz w:val="24"/>
-                <w:szCs w:val="24"/>
-                <w:u w:val="single"/>
-              </w:rPr>
-              <w:t>u</w:t>
+              <w:t>Presencia de grupos de ayuda</w:t>
+            </w:r>
+          </w:p>
+          <w:p>
+            <w:pPr>
+              <w:rPr>
+                <w:sz w:val="24"/>
+                <w:szCs w:val="24"/>
+              </w:rPr>
+            </w:pPr>
+            <w:r>
+              <w:rPr>
+                <w:sz w:val="24"/>
+                <w:szCs w:val="24"/>
+              </w:rPr>
+              <w:sym w:font="Wingdings" w:char="F0E0"/>
+            </w:r>
+            <w:r>
+              <w:rPr>
+                <w:sz w:val="24"/>
+                <w:szCs w:val="24"/>
+              </w:rPr>
+              <w:t xml:space="preserve">Presencia del índice de respuesta por parte de </w:t>
+            </w:r>
+            <w:r>
+              <w:rPr>
+                <w:sz w:val="24"/>
+                <w:szCs w:val="24"/>
+              </w:rPr>
+              <w:t>los</w:t>
+            </w:r>
+            <w:r>
+              <w:rPr>
+                <w:sz w:val="24"/>
+                <w:szCs w:val="24"/>
+              </w:rPr>
+              <w:t xml:space="preserve"> usuarios</w:t>
+            </w:r>
+          </w:p>
+          <w:p>
+            <w:pPr>
+              <w:rPr>
+                <w:sz w:val="24"/>
+                <w:szCs w:val="24"/>
+              </w:rPr>
+            </w:pPr>
+            <w:r>
+              <w:rPr>
+                <w:sz w:val="24"/>
+                <w:szCs w:val="24"/>
+              </w:rPr>
+              <w:sym w:font="Wingdings" w:char="F0E0"/>
+            </w:r>
+            <w:r>
+              <w:rPr>
+                <w:sz w:val="24"/>
+                <w:szCs w:val="24"/>
+              </w:rPr>
+              <w:t xml:space="preserve">Hay un servicio de mensajes entre </w:t>
             </w:r>
             <w:bookmarkStart w:id="0" w:name="_GoBack"/>
             <w:bookmarkEnd w:id="0"/>
@@ -244,9 +273,8 @@
               <w:rPr>
                 <w:sz w:val="24"/>
                 <w:szCs w:val="24"/>
-                <w:u w:val="single"/>
-              </w:rPr>
-              <w:t>suarios</w:t>
+              </w:rPr>
+              <w:t>usuarios</w:t>
             </w:r>
           </w:p>
           <w:p>
@@ -547,6 +575,28 @@
                 <w:sz w:val="24"/>
                 <w:szCs w:val="24"/>
               </w:rPr>
+              <w:t>¿Tendré que pagar por alojarme?</w:t>
+            </w:r>
+          </w:p>
+          <w:p>
+            <w:pPr>
+              <w:rPr>
+                <w:sz w:val="24"/>
+                <w:szCs w:val="24"/>
+              </w:rPr>
+            </w:pPr>
+            <w:r>
+              <w:rPr>
+                <w:sz w:val="24"/>
+                <w:szCs w:val="24"/>
+              </w:rPr>
+              <w:sym w:font="Wingdings" w:char="F0E0"/>
+            </w:r>
+            <w:r>
+              <w:rPr>
+                <w:sz w:val="24"/>
+                <w:szCs w:val="24"/>
+              </w:rPr>
               <w:t>¿Cómo oferto mi sofá?</w:t>
             </w:r>
           </w:p>
@@ -821,6 +871,14 @@
               </w:rPr>
               <w:t>Existencia de un mapa de ofertas</w:t>
             </w:r>
+          </w:p>
+          <w:p>
+            <w:pPr>
+              <w:rPr>
+                <w:sz w:val="24"/>
+                <w:szCs w:val="24"/>
+              </w:rPr>
+            </w:pPr>
           </w:p>
         </w:tc>
       </w:tr>
@@ -1181,6 +1239,118 @@
       </w:rPr>
     </w:lvl>
   </w:abstractNum>
+  <w:abstractNum w:abstractNumId="3" w15:restartNumberingAfterBreak="0">
+    <w:nsid w:val="6DD55F81"/>
+    <w:multiLevelType w:val="hybridMultilevel"/>
+    <w:tmpl w:val="64AA6D16"/>
+    <w:lvl w:ilvl="0" w:tplc="A876550E">
+      <w:numFmt w:val="bullet"/>
+      <w:lvlText w:val=""/>
+      <w:lvlJc w:val="left"/>
+      <w:pPr>
+        <w:ind w:left="720" w:hanging="360"/>
+      </w:pPr>
+      <w:rPr>
+        <w:rFonts w:ascii="Wingdings" w:eastAsiaTheme="minorHAnsi" w:hAnsi="Wingdings" w:cstheme="minorBidi" w:hint="default"/>
+      </w:rPr>
+    </w:lvl>
+    <w:lvl w:ilvl="1" w:tplc="0C0A0003" w:tentative="1">
+      <w:start w:val="1"/>
+      <w:numFmt w:val="bullet"/>
+      <w:lvlText w:val="o"/>
+      <w:lvlJc w:val="left"/>
+      <w:pPr>
+        <w:ind w:left="1440" w:hanging="360"/>
+      </w:pPr>
+      <w:rPr>
+        <w:rFonts w:ascii="Courier New" w:hAnsi="Courier New" w:cs="Courier New" w:hint="default"/>
+      </w:rPr>
+    </w:lvl>
+    <w:lvl w:ilvl="2" w:tplc="0C0A0005" w:tentative="1">
+      <w:start w:val="1"/>
+      <w:numFmt w:val="bullet"/>
+      <w:lvlText w:val=""/>
+      <w:lvlJc w:val="left"/>
+      <w:pPr>
+        <w:ind w:left="2160" w:hanging="360"/>
+      </w:pPr>
+      <w:rPr>
+        <w:rFonts w:ascii="Wingdings" w:hAnsi="Wingdings" w:hint="default"/>
+      </w:rPr>
+    </w:lvl>
+    <w:lvl w:ilvl="3" w:tplc="0C0A0001" w:tentative="1">
+      <w:start w:val="1"/>
+      <w:numFmt w:val="bullet"/>
+      <w:lvlText w:val=""/>
+      <w:lvlJc w:val="left"/>
+      <w:pPr>
+        <w:ind w:left="2880" w:hanging="360"/>
+      </w:pPr>
+      <w:rPr>
+        <w:rFonts w:ascii="Symbol" w:hAnsi="Symbol" w:hint="default"/>
+      </w:rPr>
+    </w:lvl>
+    <w:lvl w:ilvl="4" w:tplc="0C0A0003" w:tentative="1">
+      <w:start w:val="1"/>
+      <w:numFmt w:val="bullet"/>
+      <w:lvlText w:val="o"/>
+      <w:lvlJc w:val="left"/>
+      <w:pPr>
+        <w:ind w:left="3600" w:hanging="360"/>
+      </w:pPr>
+      <w:rPr>
+        <w:rFonts w:ascii="Courier New" w:hAnsi="Courier New" w:cs="Courier New" w:hint="default"/>
+      </w:rPr>
+    </w:lvl>
+    <w:lvl w:ilvl="5" w:tplc="0C0A0005" w:tentative="1">
+      <w:start w:val="1"/>
+      <w:numFmt w:val="bullet"/>
+      <w:lvlText w:val=""/>
+      <w:lvlJc w:val="left"/>
+      <w:pPr>
+        <w:ind w:left="4320" w:hanging="360"/>
+      </w:pPr>
+      <w:rPr>
+        <w:rFonts w:ascii="Wingdings" w:hAnsi="Wingdings" w:hint="default"/>
+      </w:rPr>
+    </w:lvl>
+    <w:lvl w:ilvl="6" w:tplc="0C0A0001" w:tentative="1">
+      <w:start w:val="1"/>
+      <w:numFmt w:val="bullet"/>
+      <w:lvlText w:val=""/>
+      <w:lvlJc w:val="left"/>
+      <w:pPr>
+        <w:ind w:left="5040" w:hanging="360"/>
+      </w:pPr>
+      <w:rPr>
+        <w:rFonts w:ascii="Symbol" w:hAnsi="Symbol" w:hint="default"/>
+      </w:rPr>
+    </w:lvl>
+    <w:lvl w:ilvl="7" w:tplc="0C0A0003" w:tentative="1">
+      <w:start w:val="1"/>
+      <w:numFmt w:val="bullet"/>
+      <w:lvlText w:val="o"/>
+      <w:lvlJc w:val="left"/>
+      <w:pPr>
+        <w:ind w:left="5760" w:hanging="360"/>
+      </w:pPr>
+      <w:rPr>
+        <w:rFonts w:ascii="Courier New" w:hAnsi="Courier New" w:cs="Courier New" w:hint="default"/>
+      </w:rPr>
+    </w:lvl>
+    <w:lvl w:ilvl="8" w:tplc="0C0A0005" w:tentative="1">
+      <w:start w:val="1"/>
+      <w:numFmt w:val="bullet"/>
+      <w:lvlText w:val=""/>
+      <w:lvlJc w:val="left"/>
+      <w:pPr>
+        <w:ind w:left="6480" w:hanging="360"/>
+      </w:pPr>
+      <w:rPr>
+        <w:rFonts w:ascii="Wingdings" w:hAnsi="Wingdings" w:hint="default"/>
+      </w:rPr>
+    </w:lvl>
+  </w:abstractNum>
   <w:num w:numId="1">
     <w:abstractNumId w:val="0"/>
   </w:num>
@@ -1189,6 +1359,9 @@
   </w:num>
   <w:num w:numId="3">
     <w:abstractNumId w:val="1"/>
+  </w:num>
+  <w:num w:numId="4">
+    <w:abstractNumId w:val="3"/>
   </w:num>
 </w:numbering>
 </file>

</xml_diff>

<commit_message>
grid y matrix version final
</commit_message>
<xml_diff>
--- a/P2/Feedback grid.docx
+++ b/P2/Feedback grid.docx
@@ -67,28 +67,6 @@
                 <w:sz w:val="24"/>
                 <w:szCs w:val="24"/>
               </w:rPr>
-              <w:t>Hay un apartado de mensajes entre usuarios.</w:t>
-            </w:r>
-          </w:p>
-          <w:p>
-            <w:pPr>
-              <w:rPr>
-                <w:sz w:val="24"/>
-                <w:szCs w:val="24"/>
-              </w:rPr>
-            </w:pPr>
-            <w:r>
-              <w:rPr>
-                <w:sz w:val="24"/>
-                <w:szCs w:val="24"/>
-              </w:rPr>
-              <w:sym w:font="Wingdings" w:char="F0E0"/>
-            </w:r>
-            <w:r>
-              <w:rPr>
-                <w:sz w:val="24"/>
-                <w:szCs w:val="24"/>
-              </w:rPr>
               <w:t>Integración con redes sociales.</w:t>
             </w:r>
           </w:p>
@@ -140,7 +118,7 @@
                 <w:sz w:val="24"/>
                 <w:szCs w:val="24"/>
               </w:rPr>
-              <w:t>Opiniones de usuarios.</w:t>
+              <w:t>Posibilidad de un usuario de opinar de otro usuario</w:t>
             </w:r>
           </w:p>
           <w:p>
@@ -207,74 +185,51 @@
                 <w:sz w:val="24"/>
                 <w:szCs w:val="24"/>
               </w:rPr>
-              <w:t>Presencia de grupos de ayuda</w:t>
-            </w:r>
-          </w:p>
-          <w:p>
-            <w:pPr>
-              <w:rPr>
-                <w:sz w:val="24"/>
-                <w:szCs w:val="24"/>
-              </w:rPr>
-            </w:pPr>
-            <w:r>
-              <w:rPr>
-                <w:sz w:val="24"/>
-                <w:szCs w:val="24"/>
-              </w:rPr>
-              <w:sym w:font="Wingdings" w:char="F0E0"/>
-            </w:r>
-            <w:r>
-              <w:rPr>
-                <w:sz w:val="24"/>
-                <w:szCs w:val="24"/>
-              </w:rPr>
-              <w:t xml:space="preserve">Presencia del índice de respuesta por parte de </w:t>
-            </w:r>
-            <w:r>
-              <w:rPr>
-                <w:sz w:val="24"/>
-                <w:szCs w:val="24"/>
-              </w:rPr>
-              <w:t>los</w:t>
-            </w:r>
-            <w:r>
-              <w:rPr>
-                <w:sz w:val="24"/>
-                <w:szCs w:val="24"/>
-              </w:rPr>
-              <w:t xml:space="preserve"> usuarios</w:t>
-            </w:r>
-          </w:p>
-          <w:p>
-            <w:pPr>
-              <w:rPr>
-                <w:sz w:val="24"/>
-                <w:szCs w:val="24"/>
-              </w:rPr>
-            </w:pPr>
-            <w:r>
-              <w:rPr>
-                <w:sz w:val="24"/>
-                <w:szCs w:val="24"/>
-              </w:rPr>
-              <w:sym w:font="Wingdings" w:char="F0E0"/>
-            </w:r>
-            <w:r>
-              <w:rPr>
-                <w:sz w:val="24"/>
-                <w:szCs w:val="24"/>
-              </w:rPr>
-              <w:t xml:space="preserve">Hay un servicio de mensajes entre </w:t>
-            </w:r>
-            <w:bookmarkStart w:id="0" w:name="_GoBack"/>
-            <w:bookmarkEnd w:id="0"/>
-            <w:r>
-              <w:rPr>
-                <w:sz w:val="24"/>
-                <w:szCs w:val="24"/>
-              </w:rPr>
-              <w:t>usuarios</w:t>
+              <w:t>Presencia de grupos de usuarios relacionados con temas, en los que los usuarios comparten experiencias a modo de chat.</w:t>
+            </w:r>
+          </w:p>
+          <w:p>
+            <w:pPr>
+              <w:rPr>
+                <w:sz w:val="24"/>
+                <w:szCs w:val="24"/>
+              </w:rPr>
+            </w:pPr>
+            <w:r>
+              <w:rPr>
+                <w:sz w:val="24"/>
+                <w:szCs w:val="24"/>
+              </w:rPr>
+              <w:sym w:font="Wingdings" w:char="F0E0"/>
+            </w:r>
+            <w:r>
+              <w:rPr>
+                <w:sz w:val="24"/>
+                <w:szCs w:val="24"/>
+              </w:rPr>
+              <w:t xml:space="preserve">Métrica que evalúa la rapidez de respuesta de un usuario ante una solicitud </w:t>
+            </w:r>
+          </w:p>
+          <w:p>
+            <w:pPr>
+              <w:rPr>
+                <w:sz w:val="24"/>
+                <w:szCs w:val="24"/>
+              </w:rPr>
+            </w:pPr>
+            <w:r>
+              <w:rPr>
+                <w:sz w:val="24"/>
+                <w:szCs w:val="24"/>
+              </w:rPr>
+              <w:sym w:font="Wingdings" w:char="F0E0"/>
+            </w:r>
+            <w:r>
+              <w:rPr>
+                <w:sz w:val="24"/>
+                <w:szCs w:val="24"/>
+              </w:rPr>
+              <w:t>Hay un servicio de mensajes entre usuarios</w:t>
             </w:r>
           </w:p>
           <w:p>
@@ -339,29 +294,66 @@
                 <w:sz w:val="24"/>
                 <w:szCs w:val="24"/>
               </w:rPr>
-              <w:t>Debería haber un filtrado en la búsqueda</w:t>
-            </w:r>
-          </w:p>
-          <w:p>
-            <w:pPr>
-              <w:rPr>
-                <w:sz w:val="24"/>
-                <w:szCs w:val="24"/>
-              </w:rPr>
-            </w:pPr>
-            <w:r>
-              <w:rPr>
-                <w:sz w:val="24"/>
-                <w:szCs w:val="24"/>
-              </w:rPr>
-              <w:sym w:font="Wingdings" w:char="F0E0"/>
-            </w:r>
-            <w:r>
-              <w:rPr>
-                <w:sz w:val="24"/>
-                <w:szCs w:val="24"/>
-              </w:rPr>
-              <w:t>Las páginas deberían estar más estructuradas</w:t>
+              <w:t xml:space="preserve">Debería haber un filtrado por características como el sexo del usuario, precio de la </w:t>
+            </w:r>
+            <w:r>
+              <w:rPr>
+                <w:sz w:val="24"/>
+                <w:szCs w:val="24"/>
+              </w:rPr>
+              <w:t>oferta,</w:t>
+            </w:r>
+            <w:r>
+              <w:rPr>
+                <w:sz w:val="24"/>
+                <w:szCs w:val="24"/>
+              </w:rPr>
+              <w:t xml:space="preserve"> fecha de la </w:t>
+            </w:r>
+            <w:r>
+              <w:rPr>
+                <w:sz w:val="24"/>
+                <w:szCs w:val="24"/>
+              </w:rPr>
+              <w:t>oferta,</w:t>
+            </w:r>
+            <w:r>
+              <w:rPr>
+                <w:sz w:val="24"/>
+                <w:szCs w:val="24"/>
+              </w:rPr>
+              <w:t xml:space="preserve"> valoración del usuario etc.</w:t>
+            </w:r>
+          </w:p>
+          <w:p>
+            <w:pPr>
+              <w:rPr>
+                <w:sz w:val="24"/>
+                <w:szCs w:val="24"/>
+              </w:rPr>
+            </w:pPr>
+            <w:r>
+              <w:rPr>
+                <w:sz w:val="24"/>
+                <w:szCs w:val="24"/>
+              </w:rPr>
+              <w:sym w:font="Wingdings" w:char="F0E0"/>
+            </w:r>
+            <w:r>
+              <w:rPr>
+                <w:sz w:val="24"/>
+                <w:szCs w:val="24"/>
+              </w:rPr>
+              <w:t>Problema de navegabilidad que te obliga a navegar secuencialmente haciendo scroll</w:t>
+            </w:r>
+            <w:bookmarkStart w:id="0" w:name="_GoBack"/>
+            <w:bookmarkEnd w:id="0"/>
+            <w:r>
+              <w:rPr>
+                <w:sz w:val="24"/>
+                <w:szCs w:val="24"/>
+              </w:rPr>
+              <w:t xml:space="preserve"> hacia abajo en la página.</w:t>
             </w:r>
           </w:p>
           <w:p>
@@ -405,29 +397,14 @@
                 <w:sz w:val="24"/>
                 <w:szCs w:val="24"/>
               </w:rPr>
-              <w:t>No hay presencia de alertas.</w:t>
-            </w:r>
-          </w:p>
-          <w:p>
-            <w:pPr>
-              <w:rPr>
-                <w:sz w:val="24"/>
-                <w:szCs w:val="24"/>
-              </w:rPr>
-            </w:pPr>
-            <w:r>
-              <w:rPr>
-                <w:sz w:val="24"/>
-                <w:szCs w:val="24"/>
-              </w:rPr>
-              <w:sym w:font="Wingdings" w:char="F0E0"/>
-            </w:r>
-            <w:r>
-              <w:rPr>
-                <w:sz w:val="24"/>
-                <w:szCs w:val="24"/>
-              </w:rPr>
-              <w:t>No existe valoración general del usuario.</w:t>
+              <w:t>No puedes valorar a un usuario (5 estrellitas)</w:t>
+            </w:r>
+            <w:r>
+              <w:rPr>
+                <w:sz w:val="24"/>
+                <w:szCs w:val="24"/>
+              </w:rPr>
+              <w:t>.</w:t>
             </w:r>
           </w:p>
           <w:p>
@@ -471,7 +448,7 @@
                 <w:sz w:val="24"/>
                 <w:szCs w:val="24"/>
               </w:rPr>
-              <w:t>El resultado de las búsquedas casi siempre es el mismo</w:t>
+              <w:t>La vista de las búsquedas sigue un criterio estático</w:t>
             </w:r>
           </w:p>
         </w:tc>
@@ -737,29 +714,58 @@
                 <w:sz w:val="24"/>
                 <w:szCs w:val="24"/>
               </w:rPr>
-              <w:t>Búsqueda avanzada con filtros</w:t>
-            </w:r>
-          </w:p>
-          <w:p>
-            <w:pPr>
-              <w:rPr>
-                <w:sz w:val="24"/>
-                <w:szCs w:val="24"/>
-              </w:rPr>
-            </w:pPr>
-            <w:r>
-              <w:rPr>
-                <w:sz w:val="24"/>
-                <w:szCs w:val="24"/>
-              </w:rPr>
-              <w:sym w:font="Wingdings" w:char="F0E0"/>
-            </w:r>
-            <w:r>
-              <w:rPr>
-                <w:sz w:val="24"/>
-                <w:szCs w:val="24"/>
-              </w:rPr>
-              <w:t>Existencia de una zona para anfitriones y otra zona para viajeros</w:t>
+              <w:t>Filtro por sexo, precio, valoración de usuario,</w:t>
+            </w:r>
+            <w:r>
+              <w:rPr>
+                <w:sz w:val="24"/>
+                <w:szCs w:val="24"/>
+              </w:rPr>
+              <w:t xml:space="preserve"> índice de respuesta, idioma hablado, edad, fecha</w:t>
+            </w:r>
+          </w:p>
+          <w:p>
+            <w:pPr>
+              <w:rPr>
+                <w:sz w:val="24"/>
+                <w:szCs w:val="24"/>
+              </w:rPr>
+            </w:pPr>
+            <w:r>
+              <w:rPr>
+                <w:sz w:val="24"/>
+                <w:szCs w:val="24"/>
+              </w:rPr>
+              <w:sym w:font="Wingdings" w:char="F0E0"/>
+            </w:r>
+            <w:r>
+              <w:rPr>
+                <w:sz w:val="24"/>
+                <w:szCs w:val="24"/>
+              </w:rPr>
+              <w:t>Ordenar las búsquedas de acuerdo a los criterios elegidos</w:t>
+            </w:r>
+          </w:p>
+          <w:p>
+            <w:pPr>
+              <w:rPr>
+                <w:sz w:val="24"/>
+                <w:szCs w:val="24"/>
+              </w:rPr>
+            </w:pPr>
+            <w:r>
+              <w:rPr>
+                <w:sz w:val="24"/>
+                <w:szCs w:val="24"/>
+              </w:rPr>
+              <w:sym w:font="Wingdings" w:char="F0E0"/>
+            </w:r>
+            <w:r>
+              <w:rPr>
+                <w:sz w:val="24"/>
+                <w:szCs w:val="24"/>
+              </w:rPr>
+              <w:t>Distinción en la aplicación de usuario y anfitrión</w:t>
             </w:r>
           </w:p>
           <w:p>
@@ -904,6 +910,118 @@
 <file path=word/numbering.xml><?xml version="1.0" encoding="utf-8"?>
 <w:numbering xmlns:wpc="http://schemas.microsoft.com/office/word/2010/wordprocessingCanvas" xmlns:cx="http://schemas.microsoft.com/office/drawing/2014/chartex" xmlns:cx1="http://schemas.microsoft.com/office/drawing/2015/9/8/chartex" xmlns:cx2="http://schemas.microsoft.com/office/drawing/2015/10/21/chartex" xmlns:cx3="http://schemas.microsoft.com/office/drawing/2016/5/9/chartex" xmlns:cx4="http://schemas.microsoft.com/office/drawing/2016/5/10/chartex" xmlns:cx5="http://schemas.microsoft.com/office/drawing/2016/5/11/chartex" xmlns:cx6="http://schemas.microsoft.com/office/drawing/2016/5/12/chartex" xmlns:cx7="http://schemas.microsoft.com/office/drawing/2016/5/13/chartex" xmlns:cx8="http://schemas.microsoft.com/office/drawing/2016/5/14/chartex" xmlns:mc="http://schemas.openxmlformats.org/markup-compatibility/2006" xmlns:aink="http://schemas.microsoft.com/office/drawing/2016/ink" xmlns:am3d="http://schemas.microsoft.com/office/drawing/2017/model3d" xmlns:o="urn:schemas-microsoft-com:office:office" xmlns:r="http://schemas.openxmlformats.org/officeDocument/2006/relationships" xmlns:m="http://schemas.openxmlformats.org/officeDocument/2006/math" xmlns:v="urn:schemas-microsoft-com:vml" xmlns:wp14="http://schemas.microsoft.com/office/word/2010/wordprocessingDrawing" xmlns:wp="http://schemas.openxmlformats.org/drawingml/2006/wordprocessingDrawing" xmlns:w10="urn:schemas-microsoft-com:office:word" xmlns:w="http://schemas.openxmlformats.org/wordprocessingml/2006/main" xmlns:w14="http://schemas.microsoft.com/office/word/2010/wordml" xmlns:w15="http://schemas.microsoft.com/office/word/2012/wordml" xmlns:w16cid="http://schemas.microsoft.com/office/word/2016/wordml/cid" xmlns:w16se="http://schemas.microsoft.com/office/word/2015/wordml/symex" xmlns:wpg="http://schemas.microsoft.com/office/word/2010/wordprocessingGroup" xmlns:wpi="http://schemas.microsoft.com/office/word/2010/wordprocessingInk" xmlns:wne="http://schemas.microsoft.com/office/word/2006/wordml" xmlns:wps="http://schemas.microsoft.com/office/word/2010/wordprocessingShape" mc:Ignorable="w14 w15 w16se w16cid wp14">
   <w:abstractNum w:abstractNumId="0" w15:restartNumberingAfterBreak="0">
+    <w:nsid w:val="04FF59E9"/>
+    <w:multiLevelType w:val="hybridMultilevel"/>
+    <w:tmpl w:val="71DED924"/>
+    <w:lvl w:ilvl="0" w:tplc="D49CEAE8">
+      <w:numFmt w:val="bullet"/>
+      <w:lvlText w:val=""/>
+      <w:lvlJc w:val="left"/>
+      <w:pPr>
+        <w:ind w:left="720" w:hanging="360"/>
+      </w:pPr>
+      <w:rPr>
+        <w:rFonts w:ascii="Wingdings" w:eastAsiaTheme="minorHAnsi" w:hAnsi="Wingdings" w:cstheme="minorBidi" w:hint="default"/>
+      </w:rPr>
+    </w:lvl>
+    <w:lvl w:ilvl="1" w:tplc="0C0A0003" w:tentative="1">
+      <w:start w:val="1"/>
+      <w:numFmt w:val="bullet"/>
+      <w:lvlText w:val="o"/>
+      <w:lvlJc w:val="left"/>
+      <w:pPr>
+        <w:ind w:left="1440" w:hanging="360"/>
+      </w:pPr>
+      <w:rPr>
+        <w:rFonts w:ascii="Courier New" w:hAnsi="Courier New" w:cs="Courier New" w:hint="default"/>
+      </w:rPr>
+    </w:lvl>
+    <w:lvl w:ilvl="2" w:tplc="0C0A0005" w:tentative="1">
+      <w:start w:val="1"/>
+      <w:numFmt w:val="bullet"/>
+      <w:lvlText w:val=""/>
+      <w:lvlJc w:val="left"/>
+      <w:pPr>
+        <w:ind w:left="2160" w:hanging="360"/>
+      </w:pPr>
+      <w:rPr>
+        <w:rFonts w:ascii="Wingdings" w:hAnsi="Wingdings" w:hint="default"/>
+      </w:rPr>
+    </w:lvl>
+    <w:lvl w:ilvl="3" w:tplc="0C0A0001" w:tentative="1">
+      <w:start w:val="1"/>
+      <w:numFmt w:val="bullet"/>
+      <w:lvlText w:val=""/>
+      <w:lvlJc w:val="left"/>
+      <w:pPr>
+        <w:ind w:left="2880" w:hanging="360"/>
+      </w:pPr>
+      <w:rPr>
+        <w:rFonts w:ascii="Symbol" w:hAnsi="Symbol" w:hint="default"/>
+      </w:rPr>
+    </w:lvl>
+    <w:lvl w:ilvl="4" w:tplc="0C0A0003" w:tentative="1">
+      <w:start w:val="1"/>
+      <w:numFmt w:val="bullet"/>
+      <w:lvlText w:val="o"/>
+      <w:lvlJc w:val="left"/>
+      <w:pPr>
+        <w:ind w:left="3600" w:hanging="360"/>
+      </w:pPr>
+      <w:rPr>
+        <w:rFonts w:ascii="Courier New" w:hAnsi="Courier New" w:cs="Courier New" w:hint="default"/>
+      </w:rPr>
+    </w:lvl>
+    <w:lvl w:ilvl="5" w:tplc="0C0A0005" w:tentative="1">
+      <w:start w:val="1"/>
+      <w:numFmt w:val="bullet"/>
+      <w:lvlText w:val=""/>
+      <w:lvlJc w:val="left"/>
+      <w:pPr>
+        <w:ind w:left="4320" w:hanging="360"/>
+      </w:pPr>
+      <w:rPr>
+        <w:rFonts w:ascii="Wingdings" w:hAnsi="Wingdings" w:hint="default"/>
+      </w:rPr>
+    </w:lvl>
+    <w:lvl w:ilvl="6" w:tplc="0C0A0001" w:tentative="1">
+      <w:start w:val="1"/>
+      <w:numFmt w:val="bullet"/>
+      <w:lvlText w:val=""/>
+      <w:lvlJc w:val="left"/>
+      <w:pPr>
+        <w:ind w:left="5040" w:hanging="360"/>
+      </w:pPr>
+      <w:rPr>
+        <w:rFonts w:ascii="Symbol" w:hAnsi="Symbol" w:hint="default"/>
+      </w:rPr>
+    </w:lvl>
+    <w:lvl w:ilvl="7" w:tplc="0C0A0003" w:tentative="1">
+      <w:start w:val="1"/>
+      <w:numFmt w:val="bullet"/>
+      <w:lvlText w:val="o"/>
+      <w:lvlJc w:val="left"/>
+      <w:pPr>
+        <w:ind w:left="5760" w:hanging="360"/>
+      </w:pPr>
+      <w:rPr>
+        <w:rFonts w:ascii="Courier New" w:hAnsi="Courier New" w:cs="Courier New" w:hint="default"/>
+      </w:rPr>
+    </w:lvl>
+    <w:lvl w:ilvl="8" w:tplc="0C0A0005" w:tentative="1">
+      <w:start w:val="1"/>
+      <w:numFmt w:val="bullet"/>
+      <w:lvlText w:val=""/>
+      <w:lvlJc w:val="left"/>
+      <w:pPr>
+        <w:ind w:left="6480" w:hanging="360"/>
+      </w:pPr>
+      <w:rPr>
+        <w:rFonts w:ascii="Wingdings" w:hAnsi="Wingdings" w:hint="default"/>
+      </w:rPr>
+    </w:lvl>
+  </w:abstractNum>
+  <w:abstractNum w:abstractNumId="1" w15:restartNumberingAfterBreak="0">
     <w:nsid w:val="08C80E56"/>
     <w:multiLevelType w:val="hybridMultilevel"/>
     <w:tmpl w:val="73AE75A8"/>
@@ -1015,7 +1133,7 @@
       </w:rPr>
     </w:lvl>
   </w:abstractNum>
-  <w:abstractNum w:abstractNumId="1" w15:restartNumberingAfterBreak="0">
+  <w:abstractNum w:abstractNumId="2" w15:restartNumberingAfterBreak="0">
     <w:nsid w:val="0F6966B6"/>
     <w:multiLevelType w:val="hybridMultilevel"/>
     <w:tmpl w:val="D5721504"/>
@@ -1127,7 +1245,119 @@
       </w:rPr>
     </w:lvl>
   </w:abstractNum>
-  <w:abstractNum w:abstractNumId="2" w15:restartNumberingAfterBreak="0">
+  <w:abstractNum w:abstractNumId="3" w15:restartNumberingAfterBreak="0">
+    <w:nsid w:val="5AAE1B37"/>
+    <w:multiLevelType w:val="hybridMultilevel"/>
+    <w:tmpl w:val="98301140"/>
+    <w:lvl w:ilvl="0" w:tplc="1570E5E8">
+      <w:numFmt w:val="bullet"/>
+      <w:lvlText w:val=""/>
+      <w:lvlJc w:val="left"/>
+      <w:pPr>
+        <w:ind w:left="720" w:hanging="360"/>
+      </w:pPr>
+      <w:rPr>
+        <w:rFonts w:ascii="Wingdings" w:eastAsiaTheme="minorHAnsi" w:hAnsi="Wingdings" w:cstheme="minorBidi" w:hint="default"/>
+      </w:rPr>
+    </w:lvl>
+    <w:lvl w:ilvl="1" w:tplc="0C0A0003" w:tentative="1">
+      <w:start w:val="1"/>
+      <w:numFmt w:val="bullet"/>
+      <w:lvlText w:val="o"/>
+      <w:lvlJc w:val="left"/>
+      <w:pPr>
+        <w:ind w:left="1440" w:hanging="360"/>
+      </w:pPr>
+      <w:rPr>
+        <w:rFonts w:ascii="Courier New" w:hAnsi="Courier New" w:cs="Courier New" w:hint="default"/>
+      </w:rPr>
+    </w:lvl>
+    <w:lvl w:ilvl="2" w:tplc="0C0A0005" w:tentative="1">
+      <w:start w:val="1"/>
+      <w:numFmt w:val="bullet"/>
+      <w:lvlText w:val=""/>
+      <w:lvlJc w:val="left"/>
+      <w:pPr>
+        <w:ind w:left="2160" w:hanging="360"/>
+      </w:pPr>
+      <w:rPr>
+        <w:rFonts w:ascii="Wingdings" w:hAnsi="Wingdings" w:hint="default"/>
+      </w:rPr>
+    </w:lvl>
+    <w:lvl w:ilvl="3" w:tplc="0C0A0001" w:tentative="1">
+      <w:start w:val="1"/>
+      <w:numFmt w:val="bullet"/>
+      <w:lvlText w:val=""/>
+      <w:lvlJc w:val="left"/>
+      <w:pPr>
+        <w:ind w:left="2880" w:hanging="360"/>
+      </w:pPr>
+      <w:rPr>
+        <w:rFonts w:ascii="Symbol" w:hAnsi="Symbol" w:hint="default"/>
+      </w:rPr>
+    </w:lvl>
+    <w:lvl w:ilvl="4" w:tplc="0C0A0003" w:tentative="1">
+      <w:start w:val="1"/>
+      <w:numFmt w:val="bullet"/>
+      <w:lvlText w:val="o"/>
+      <w:lvlJc w:val="left"/>
+      <w:pPr>
+        <w:ind w:left="3600" w:hanging="360"/>
+      </w:pPr>
+      <w:rPr>
+        <w:rFonts w:ascii="Courier New" w:hAnsi="Courier New" w:cs="Courier New" w:hint="default"/>
+      </w:rPr>
+    </w:lvl>
+    <w:lvl w:ilvl="5" w:tplc="0C0A0005" w:tentative="1">
+      <w:start w:val="1"/>
+      <w:numFmt w:val="bullet"/>
+      <w:lvlText w:val=""/>
+      <w:lvlJc w:val="left"/>
+      <w:pPr>
+        <w:ind w:left="4320" w:hanging="360"/>
+      </w:pPr>
+      <w:rPr>
+        <w:rFonts w:ascii="Wingdings" w:hAnsi="Wingdings" w:hint="default"/>
+      </w:rPr>
+    </w:lvl>
+    <w:lvl w:ilvl="6" w:tplc="0C0A0001" w:tentative="1">
+      <w:start w:val="1"/>
+      <w:numFmt w:val="bullet"/>
+      <w:lvlText w:val=""/>
+      <w:lvlJc w:val="left"/>
+      <w:pPr>
+        <w:ind w:left="5040" w:hanging="360"/>
+      </w:pPr>
+      <w:rPr>
+        <w:rFonts w:ascii="Symbol" w:hAnsi="Symbol" w:hint="default"/>
+      </w:rPr>
+    </w:lvl>
+    <w:lvl w:ilvl="7" w:tplc="0C0A0003" w:tentative="1">
+      <w:start w:val="1"/>
+      <w:numFmt w:val="bullet"/>
+      <w:lvlText w:val="o"/>
+      <w:lvlJc w:val="left"/>
+      <w:pPr>
+        <w:ind w:left="5760" w:hanging="360"/>
+      </w:pPr>
+      <w:rPr>
+        <w:rFonts w:ascii="Courier New" w:hAnsi="Courier New" w:cs="Courier New" w:hint="default"/>
+      </w:rPr>
+    </w:lvl>
+    <w:lvl w:ilvl="8" w:tplc="0C0A0005" w:tentative="1">
+      <w:start w:val="1"/>
+      <w:numFmt w:val="bullet"/>
+      <w:lvlText w:val=""/>
+      <w:lvlJc w:val="left"/>
+      <w:pPr>
+        <w:ind w:left="6480" w:hanging="360"/>
+      </w:pPr>
+      <w:rPr>
+        <w:rFonts w:ascii="Wingdings" w:hAnsi="Wingdings" w:hint="default"/>
+      </w:rPr>
+    </w:lvl>
+  </w:abstractNum>
+  <w:abstractNum w:abstractNumId="4" w15:restartNumberingAfterBreak="0">
     <w:nsid w:val="65651B95"/>
     <w:multiLevelType w:val="hybridMultilevel"/>
     <w:tmpl w:val="AF9A305A"/>
@@ -1239,7 +1469,7 @@
       </w:rPr>
     </w:lvl>
   </w:abstractNum>
-  <w:abstractNum w:abstractNumId="3" w15:restartNumberingAfterBreak="0">
+  <w:abstractNum w:abstractNumId="5" w15:restartNumberingAfterBreak="0">
     <w:nsid w:val="6DD55F81"/>
     <w:multiLevelType w:val="hybridMultilevel"/>
     <w:tmpl w:val="64AA6D16"/>
@@ -1352,15 +1582,21 @@
     </w:lvl>
   </w:abstractNum>
   <w:num w:numId="1">
+    <w:abstractNumId w:val="1"/>
+  </w:num>
+  <w:num w:numId="2">
+    <w:abstractNumId w:val="4"/>
+  </w:num>
+  <w:num w:numId="3">
+    <w:abstractNumId w:val="2"/>
+  </w:num>
+  <w:num w:numId="4">
+    <w:abstractNumId w:val="5"/>
+  </w:num>
+  <w:num w:numId="5">
     <w:abstractNumId w:val="0"/>
   </w:num>
-  <w:num w:numId="2">
-    <w:abstractNumId w:val="2"/>
-  </w:num>
-  <w:num w:numId="3">
-    <w:abstractNumId w:val="1"/>
-  </w:num>
-  <w:num w:numId="4">
+  <w:num w:numId="6">
     <w:abstractNumId w:val="3"/>
   </w:num>
 </w:numbering>

</xml_diff>